<commit_message>
Atualizações no Manual do Usuário
</commit_message>
<xml_diff>
--- a/Documentação/Documentação separada/Manual do Usuário.docx
+++ b/Documentação/Documentação separada/Manual do Usuário.docx
@@ -278,6 +278,7 @@
       <w:r>
         <w:rPr>
           <w:rFonts w:ascii="Arial" w:hAnsi="Arial" w:cs="Arial"/>
+          <w:noProof/>
           <w:sz w:val="24"/>
           <w:szCs w:val="24"/>
         </w:rPr>
@@ -1084,6 +1085,7 @@
     </w:p>
     <w:p>
       <w:pPr>
+        <w:jc w:val="both"/>
         <w:rPr>
           <w:rFonts w:ascii="Arial" w:hAnsi="Arial" w:cs="Arial"/>
           <w:b/>
@@ -1101,7 +1103,389 @@
           <w:szCs w:val="24"/>
         </w:rPr>
         <w:lastRenderedPageBreak/>
-        <w:t>5. Abrir um Chamado</w:t>
+        <w:t>5.</w:t>
+      </w:r>
+      <w:r>
+        <w:rPr>
+          <w:rFonts w:ascii="Arial" w:hAnsi="Arial" w:cs="Arial"/>
+          <w:b/>
+          <w:bCs/>
+          <w:sz w:val="24"/>
+          <w:szCs w:val="24"/>
+        </w:rPr>
+        <w:t xml:space="preserve"> Tela de Perfil do Usuário</w:t>
+      </w:r>
+    </w:p>
+    <w:p>
+      <w:pPr>
+        <w:jc w:val="both"/>
+        <w:rPr>
+          <w:rFonts w:ascii="Arial" w:hAnsi="Arial" w:cs="Arial"/>
+          <w:sz w:val="24"/>
+          <w:szCs w:val="24"/>
+        </w:rPr>
+      </w:pPr>
+      <w:r>
+        <w:rPr>
+          <w:rFonts w:ascii="Arial" w:hAnsi="Arial" w:cs="Arial"/>
+          <w:sz w:val="24"/>
+          <w:szCs w:val="24"/>
+        </w:rPr>
+        <w:t>Descrição: Essa tela exibe as informações do perfil do usuário no sistema UpDesk, permitindo visualizar seus dados pessoais e seu nível de acesso no sistema.</w:t>
+      </w:r>
+    </w:p>
+    <w:p>
+      <w:pPr>
+        <w:jc w:val="both"/>
+        <w:rPr>
+          <w:rFonts w:ascii="Arial" w:hAnsi="Arial" w:cs="Arial"/>
+          <w:b/>
+          <w:bCs/>
+          <w:sz w:val="24"/>
+          <w:szCs w:val="24"/>
+        </w:rPr>
+      </w:pPr>
+      <w:r>
+        <w:rPr>
+          <w:rFonts w:ascii="Arial" w:hAnsi="Arial" w:cs="Arial"/>
+          <w:b/>
+          <w:bCs/>
+          <w:sz w:val="24"/>
+          <w:szCs w:val="24"/>
+        </w:rPr>
+        <w:t>Funcionalidades principais:</w:t>
+      </w:r>
+    </w:p>
+    <w:p>
+      <w:pPr>
+        <w:numPr>
+          <w:ilvl w:val="0"/>
+          <w:numId w:val="21"/>
+        </w:numPr>
+        <w:jc w:val="both"/>
+        <w:rPr>
+          <w:rFonts w:ascii="Arial" w:hAnsi="Arial" w:cs="Arial"/>
+          <w:sz w:val="24"/>
+          <w:szCs w:val="24"/>
+        </w:rPr>
+      </w:pPr>
+      <w:r>
+        <w:rPr>
+          <w:rFonts w:ascii="Arial" w:hAnsi="Arial" w:cs="Arial"/>
+          <w:sz w:val="24"/>
+          <w:szCs w:val="24"/>
+        </w:rPr>
+        <w:t>Nome do usuário: Exibe o nome cadastrado no sistema.</w:t>
+      </w:r>
+    </w:p>
+    <w:p>
+      <w:pPr>
+        <w:numPr>
+          <w:ilvl w:val="0"/>
+          <w:numId w:val="21"/>
+        </w:numPr>
+        <w:jc w:val="both"/>
+        <w:rPr>
+          <w:rFonts w:ascii="Arial" w:hAnsi="Arial" w:cs="Arial"/>
+          <w:sz w:val="24"/>
+          <w:szCs w:val="24"/>
+        </w:rPr>
+      </w:pPr>
+      <w:r>
+        <w:rPr>
+          <w:rFonts w:ascii="Arial" w:hAnsi="Arial" w:cs="Arial"/>
+          <w:sz w:val="24"/>
+          <w:szCs w:val="24"/>
+        </w:rPr>
+        <w:t>Matrícula: Mostra o número de registro do usuário.</w:t>
+      </w:r>
+    </w:p>
+    <w:p>
+      <w:pPr>
+        <w:numPr>
+          <w:ilvl w:val="0"/>
+          <w:numId w:val="21"/>
+        </w:numPr>
+        <w:jc w:val="both"/>
+        <w:rPr>
+          <w:rFonts w:ascii="Arial" w:hAnsi="Arial" w:cs="Arial"/>
+          <w:sz w:val="24"/>
+          <w:szCs w:val="24"/>
+        </w:rPr>
+      </w:pPr>
+      <w:r>
+        <w:rPr>
+          <w:rFonts w:ascii="Arial" w:hAnsi="Arial" w:cs="Arial"/>
+          <w:sz w:val="24"/>
+          <w:szCs w:val="24"/>
+        </w:rPr>
+        <w:t>E-mail: Indica o e-mail associado ao perfil.</w:t>
+      </w:r>
+    </w:p>
+    <w:p>
+      <w:pPr>
+        <w:numPr>
+          <w:ilvl w:val="0"/>
+          <w:numId w:val="21"/>
+        </w:numPr>
+        <w:jc w:val="both"/>
+        <w:rPr>
+          <w:rFonts w:ascii="Arial" w:hAnsi="Arial" w:cs="Arial"/>
+          <w:sz w:val="24"/>
+          <w:szCs w:val="24"/>
+        </w:rPr>
+      </w:pPr>
+      <w:r>
+        <w:rPr>
+          <w:rFonts w:ascii="Arial" w:hAnsi="Arial" w:cs="Arial"/>
+          <w:sz w:val="24"/>
+          <w:szCs w:val="24"/>
+        </w:rPr>
+        <w:t>Hierarquia de Usuário: Exibe o nível de permissão dentro do sistema (Supervisor, por exemplo).</w:t>
+      </w:r>
+    </w:p>
+    <w:p>
+      <w:pPr>
+        <w:jc w:val="both"/>
+        <w:rPr>
+          <w:rFonts w:ascii="Arial" w:hAnsi="Arial" w:cs="Arial"/>
+          <w:b/>
+          <w:bCs/>
+          <w:sz w:val="24"/>
+          <w:szCs w:val="24"/>
+        </w:rPr>
+      </w:pPr>
+      <w:r>
+        <w:rPr>
+          <w:rFonts w:ascii="Arial" w:hAnsi="Arial" w:cs="Arial"/>
+          <w:b/>
+          <w:bCs/>
+          <w:sz w:val="24"/>
+          <w:szCs w:val="24"/>
+        </w:rPr>
+        <w:t>Ações disponíveis:</w:t>
+      </w:r>
+    </w:p>
+    <w:p>
+      <w:pPr>
+        <w:numPr>
+          <w:ilvl w:val="0"/>
+          <w:numId w:val="22"/>
+        </w:numPr>
+        <w:jc w:val="both"/>
+        <w:rPr>
+          <w:rFonts w:ascii="Arial" w:hAnsi="Arial" w:cs="Arial"/>
+          <w:sz w:val="24"/>
+          <w:szCs w:val="24"/>
+        </w:rPr>
+      </w:pPr>
+      <w:r>
+        <w:rPr>
+          <w:rFonts w:ascii="Arial" w:hAnsi="Arial" w:cs="Arial"/>
+          <w:sz w:val="24"/>
+          <w:szCs w:val="24"/>
+        </w:rPr>
+        <w:t>Voltar: Retorna à tela anterior.</w:t>
+      </w:r>
+    </w:p>
+    <w:p>
+      <w:pPr>
+        <w:numPr>
+          <w:ilvl w:val="0"/>
+          <w:numId w:val="22"/>
+        </w:numPr>
+        <w:jc w:val="both"/>
+        <w:rPr>
+          <w:rFonts w:ascii="Arial" w:hAnsi="Arial" w:cs="Arial"/>
+          <w:sz w:val="24"/>
+          <w:szCs w:val="24"/>
+        </w:rPr>
+      </w:pPr>
+      <w:r>
+        <w:rPr>
+          <w:rFonts w:ascii="Arial" w:hAnsi="Arial" w:cs="Arial"/>
+          <w:sz w:val="24"/>
+          <w:szCs w:val="24"/>
+        </w:rPr>
+        <w:t xml:space="preserve">Navegação: Acesso ao menu superior com opções como Home, </w:t>
+      </w:r>
+      <w:proofErr w:type="gramStart"/>
+      <w:r>
+        <w:rPr>
+          <w:rFonts w:ascii="Arial" w:hAnsi="Arial" w:cs="Arial"/>
+          <w:sz w:val="24"/>
+          <w:szCs w:val="24"/>
+        </w:rPr>
+        <w:t>Abrir</w:t>
+      </w:r>
+      <w:proofErr w:type="gramEnd"/>
+      <w:r>
+        <w:rPr>
+          <w:rFonts w:ascii="Arial" w:hAnsi="Arial" w:cs="Arial"/>
+          <w:sz w:val="24"/>
+          <w:szCs w:val="24"/>
+        </w:rPr>
+        <w:t xml:space="preserve"> chamado, </w:t>
+      </w:r>
+      <w:proofErr w:type="gramStart"/>
+      <w:r>
+        <w:rPr>
+          <w:rFonts w:ascii="Arial" w:hAnsi="Arial" w:cs="Arial"/>
+          <w:sz w:val="24"/>
+          <w:szCs w:val="24"/>
+        </w:rPr>
+        <w:t>Ver</w:t>
+      </w:r>
+      <w:proofErr w:type="gramEnd"/>
+      <w:r>
+        <w:rPr>
+          <w:rFonts w:ascii="Arial" w:hAnsi="Arial" w:cs="Arial"/>
+          <w:sz w:val="24"/>
+          <w:szCs w:val="24"/>
+        </w:rPr>
+        <w:t xml:space="preserve"> chamados e Nome do Usuário.</w:t>
+      </w:r>
+    </w:p>
+    <w:p>
+      <w:pPr>
+        <w:rPr>
+          <w:rFonts w:ascii="Arial" w:hAnsi="Arial" w:cs="Arial"/>
+          <w:b/>
+          <w:bCs/>
+          <w:sz w:val="24"/>
+          <w:szCs w:val="24"/>
+        </w:rPr>
+      </w:pPr>
+    </w:p>
+    <w:p>
+      <w:pPr>
+        <w:rPr>
+          <w:rFonts w:ascii="Arial" w:hAnsi="Arial" w:cs="Arial"/>
+          <w:b/>
+          <w:bCs/>
+          <w:sz w:val="24"/>
+          <w:szCs w:val="24"/>
+        </w:rPr>
+      </w:pPr>
+    </w:p>
+    <w:p>
+      <w:pPr>
+        <w:rPr>
+          <w:rFonts w:ascii="Arial" w:hAnsi="Arial" w:cs="Arial"/>
+          <w:b/>
+          <w:bCs/>
+          <w:sz w:val="24"/>
+          <w:szCs w:val="24"/>
+        </w:rPr>
+      </w:pPr>
+    </w:p>
+    <w:p>
+      <w:pPr>
+        <w:rPr>
+          <w:rFonts w:ascii="Arial" w:hAnsi="Arial" w:cs="Arial"/>
+          <w:b/>
+          <w:bCs/>
+          <w:sz w:val="24"/>
+          <w:szCs w:val="24"/>
+        </w:rPr>
+      </w:pPr>
+      <w:r>
+        <w:rPr>
+          <w:rFonts w:ascii="Arial" w:hAnsi="Arial" w:cs="Arial"/>
+          <w:b/>
+          <w:bCs/>
+          <w:sz w:val="24"/>
+          <w:szCs w:val="24"/>
+        </w:rPr>
+        <w:drawing>
+          <wp:inline distT="0" distB="0" distL="0" distR="0" wp14:anchorId="625F9931" wp14:editId="3C88599C">
+            <wp:extent cx="5400040" cy="3771900"/>
+            <wp:effectExtent l="0" t="0" r="0" b="0"/>
+            <wp:docPr id="1900408322" name="Imagem 1" descr="Interface gráfica do usuário, Texto, Aplicativo&#10;&#10;O conteúdo gerado por IA pode estar incorreto."/>
+            <wp:cNvGraphicFramePr>
+              <a:graphicFrameLocks xmlns:a="http://schemas.openxmlformats.org/drawingml/2006/main" noChangeAspect="1"/>
+            </wp:cNvGraphicFramePr>
+            <a:graphic xmlns:a="http://schemas.openxmlformats.org/drawingml/2006/main">
+              <a:graphicData uri="http://schemas.openxmlformats.org/drawingml/2006/picture">
+                <pic:pic xmlns:pic="http://schemas.openxmlformats.org/drawingml/2006/picture">
+                  <pic:nvPicPr>
+                    <pic:cNvPr id="1900408322" name="Imagem 1" descr="Interface gráfica do usuário, Texto, Aplicativo&#10;&#10;O conteúdo gerado por IA pode estar incorreto."/>
+                    <pic:cNvPicPr/>
+                  </pic:nvPicPr>
+                  <pic:blipFill>
+                    <a:blip r:embed="rId9"/>
+                    <a:stretch>
+                      <a:fillRect/>
+                    </a:stretch>
+                  </pic:blipFill>
+                  <pic:spPr>
+                    <a:xfrm>
+                      <a:off x="0" y="0"/>
+                      <a:ext cx="5400040" cy="3771900"/>
+                    </a:xfrm>
+                    <a:prstGeom prst="rect">
+                      <a:avLst/>
+                    </a:prstGeom>
+                  </pic:spPr>
+                </pic:pic>
+              </a:graphicData>
+            </a:graphic>
+          </wp:inline>
+        </w:drawing>
+      </w:r>
+    </w:p>
+    <w:p>
+      <w:pPr>
+        <w:rPr>
+          <w:rFonts w:ascii="Arial" w:hAnsi="Arial" w:cs="Arial"/>
+          <w:b/>
+          <w:bCs/>
+          <w:sz w:val="24"/>
+          <w:szCs w:val="24"/>
+        </w:rPr>
+      </w:pPr>
+    </w:p>
+    <w:p>
+      <w:pPr>
+        <w:rPr>
+          <w:rFonts w:ascii="Arial" w:hAnsi="Arial" w:cs="Arial"/>
+          <w:b/>
+          <w:bCs/>
+          <w:sz w:val="24"/>
+          <w:szCs w:val="24"/>
+        </w:rPr>
+      </w:pPr>
+    </w:p>
+    <w:p>
+      <w:pPr>
+        <w:rPr>
+          <w:rFonts w:ascii="Arial" w:hAnsi="Arial" w:cs="Arial"/>
+          <w:b/>
+          <w:bCs/>
+          <w:sz w:val="24"/>
+          <w:szCs w:val="24"/>
+        </w:rPr>
+      </w:pPr>
+      <w:r>
+        <w:rPr>
+          <w:rFonts w:ascii="Arial" w:hAnsi="Arial" w:cs="Arial"/>
+          <w:b/>
+          <w:bCs/>
+          <w:sz w:val="24"/>
+          <w:szCs w:val="24"/>
+        </w:rPr>
+        <w:lastRenderedPageBreak/>
+        <w:t>6</w:t>
+      </w:r>
+      <w:r>
+        <w:rPr>
+          <w:rFonts w:ascii="Arial" w:hAnsi="Arial" w:cs="Arial"/>
+          <w:b/>
+          <w:bCs/>
+          <w:sz w:val="24"/>
+          <w:szCs w:val="24"/>
+        </w:rPr>
+        <w:t>. Abrir um Chamado</w:t>
       </w:r>
     </w:p>
     <w:p>
@@ -1253,8 +1637,18 @@
           <w:sz w:val="24"/>
           <w:szCs w:val="24"/>
         </w:rPr>
-        <w:t>: Selecione entre TI, rede, software, etc.</w:t>
-      </w:r>
+        <w:t xml:space="preserve">: Selecione entre TI, rede, </w:t>
+      </w:r>
+      <w:proofErr w:type="gramStart"/>
+      <w:r>
+        <w:rPr>
+          <w:rFonts w:ascii="Arial" w:hAnsi="Arial" w:cs="Arial"/>
+          <w:sz w:val="24"/>
+          <w:szCs w:val="24"/>
+        </w:rPr>
+        <w:t>software, etc.</w:t>
+      </w:r>
+      <w:proofErr w:type="gramEnd"/>
     </w:p>
     <w:p>
       <w:pPr>
@@ -1383,7 +1777,7 @@
                     <pic:cNvPicPr/>
                   </pic:nvPicPr>
                   <pic:blipFill>
-                    <a:blip r:embed="rId9"/>
+                    <a:blip r:embed="rId10"/>
                     <a:stretch>
                       <a:fillRect/>
                     </a:stretch>
@@ -1441,17 +1835,17 @@
           <w:szCs w:val="24"/>
         </w:rPr>
         <w:lastRenderedPageBreak/>
-        <w:t xml:space="preserve">6 - </w:t>
-      </w:r>
-      <w:r>
-        <w:rPr>
-          <w:rFonts w:ascii="Arial" w:hAnsi="Arial" w:cs="Arial"/>
-          <w:b/>
-          <w:bCs/>
-          <w:sz w:val="24"/>
-          <w:szCs w:val="24"/>
-        </w:rPr>
-        <w:t>Tela de Solução Sugerida</w:t>
+        <w:t>7.</w:t>
+      </w:r>
+      <w:r>
+        <w:rPr>
+          <w:rFonts w:ascii="Arial" w:hAnsi="Arial" w:cs="Arial"/>
+          <w:b/>
+          <w:bCs/>
+          <w:sz w:val="24"/>
+          <w:szCs w:val="24"/>
+        </w:rPr>
+        <w:t xml:space="preserve"> Tela de Solução Sugerida</w:t>
       </w:r>
     </w:p>
     <w:p>
@@ -1706,6 +2100,7 @@
       <w:r>
         <w:rPr>
           <w:rFonts w:ascii="Arial" w:hAnsi="Arial" w:cs="Arial"/>
+          <w:noProof/>
           <w:sz w:val="24"/>
           <w:szCs w:val="24"/>
         </w:rPr>
@@ -1725,7 +2120,7 @@
                     <pic:cNvPicPr/>
                   </pic:nvPicPr>
                   <pic:blipFill>
-                    <a:blip r:embed="rId10"/>
+                    <a:blip r:embed="rId11"/>
                     <a:stretch>
                       <a:fillRect/>
                     </a:stretch>
@@ -1801,20 +2196,751 @@
         <w:jc w:val="both"/>
         <w:rPr>
           <w:rFonts w:ascii="Arial" w:hAnsi="Arial" w:cs="Arial"/>
-          <w:sz w:val="24"/>
-          <w:szCs w:val="24"/>
-        </w:rPr>
-      </w:pPr>
-    </w:p>
-    <w:p>
-      <w:pPr>
-        <w:jc w:val="both"/>
-        <w:rPr>
-          <w:rFonts w:ascii="Arial" w:hAnsi="Arial" w:cs="Arial"/>
-          <w:sz w:val="24"/>
-          <w:szCs w:val="24"/>
-        </w:rPr>
-      </w:pPr>
+          <w:b/>
+          <w:bCs/>
+          <w:sz w:val="24"/>
+          <w:szCs w:val="24"/>
+        </w:rPr>
+      </w:pPr>
+      <w:r>
+        <w:rPr>
+          <w:rFonts w:ascii="Arial" w:hAnsi="Arial" w:cs="Arial"/>
+          <w:b/>
+          <w:bCs/>
+          <w:sz w:val="24"/>
+          <w:szCs w:val="24"/>
+        </w:rPr>
+        <w:lastRenderedPageBreak/>
+        <w:t>8.</w:t>
+      </w:r>
+      <w:r>
+        <w:rPr>
+          <w:rFonts w:ascii="Arial" w:hAnsi="Arial" w:cs="Arial"/>
+          <w:b/>
+          <w:bCs/>
+          <w:sz w:val="24"/>
+          <w:szCs w:val="24"/>
+        </w:rPr>
+        <w:t xml:space="preserve"> Tela de Chamado Resolvido</w:t>
+      </w:r>
+    </w:p>
+    <w:p>
+      <w:pPr>
+        <w:jc w:val="both"/>
+        <w:rPr>
+          <w:rFonts w:ascii="Arial" w:hAnsi="Arial" w:cs="Arial"/>
+          <w:sz w:val="24"/>
+          <w:szCs w:val="24"/>
+        </w:rPr>
+      </w:pPr>
+      <w:r>
+        <w:rPr>
+          <w:rFonts w:ascii="Arial" w:hAnsi="Arial" w:cs="Arial"/>
+          <w:b/>
+          <w:bCs/>
+          <w:sz w:val="24"/>
+          <w:szCs w:val="24"/>
+        </w:rPr>
+        <w:t>Descrição:</w:t>
+      </w:r>
+      <w:r>
+        <w:rPr>
+          <w:rFonts w:ascii="Arial" w:hAnsi="Arial" w:cs="Arial"/>
+          <w:sz w:val="24"/>
+          <w:szCs w:val="24"/>
+        </w:rPr>
+        <w:t xml:space="preserve"> Essa tela informa ao usuário que o chamado foi solucionado com sucesso pela inteligência artificial UPDESK e oferece opções para navegar no sistema.</w:t>
+      </w:r>
+    </w:p>
+    <w:p>
+      <w:pPr>
+        <w:jc w:val="both"/>
+        <w:rPr>
+          <w:rFonts w:ascii="Arial" w:hAnsi="Arial" w:cs="Arial"/>
+          <w:sz w:val="24"/>
+          <w:szCs w:val="24"/>
+        </w:rPr>
+      </w:pPr>
+      <w:r>
+        <w:rPr>
+          <w:rFonts w:ascii="Arial" w:hAnsi="Arial" w:cs="Arial"/>
+          <w:b/>
+          <w:bCs/>
+          <w:sz w:val="24"/>
+          <w:szCs w:val="24"/>
+        </w:rPr>
+        <w:t>Funcionalidades principais:</w:t>
+      </w:r>
+    </w:p>
+    <w:p>
+      <w:pPr>
+        <w:numPr>
+          <w:ilvl w:val="0"/>
+          <w:numId w:val="19"/>
+        </w:numPr>
+        <w:jc w:val="both"/>
+        <w:rPr>
+          <w:rFonts w:ascii="Arial" w:hAnsi="Arial" w:cs="Arial"/>
+          <w:sz w:val="24"/>
+          <w:szCs w:val="24"/>
+        </w:rPr>
+      </w:pPr>
+      <w:r>
+        <w:rPr>
+          <w:rFonts w:ascii="Arial" w:hAnsi="Arial" w:cs="Arial"/>
+          <w:b/>
+          <w:bCs/>
+          <w:sz w:val="24"/>
+          <w:szCs w:val="24"/>
+        </w:rPr>
+        <w:t>Mensagem de confirmação:</w:t>
+      </w:r>
+      <w:r>
+        <w:rPr>
+          <w:rFonts w:ascii="Arial" w:hAnsi="Arial" w:cs="Arial"/>
+          <w:sz w:val="24"/>
+          <w:szCs w:val="24"/>
+        </w:rPr>
+        <w:t xml:space="preserve"> Indica que o chamado foi resolvido pela IA.</w:t>
+      </w:r>
+    </w:p>
+    <w:p>
+      <w:pPr>
+        <w:numPr>
+          <w:ilvl w:val="0"/>
+          <w:numId w:val="19"/>
+        </w:numPr>
+        <w:jc w:val="both"/>
+        <w:rPr>
+          <w:rFonts w:ascii="Arial" w:hAnsi="Arial" w:cs="Arial"/>
+          <w:sz w:val="24"/>
+          <w:szCs w:val="24"/>
+        </w:rPr>
+      </w:pPr>
+      <w:r>
+        <w:rPr>
+          <w:rFonts w:ascii="Arial" w:hAnsi="Arial" w:cs="Arial"/>
+          <w:b/>
+          <w:bCs/>
+          <w:sz w:val="24"/>
+          <w:szCs w:val="24"/>
+        </w:rPr>
+        <w:t>Título do chamado:</w:t>
+      </w:r>
+      <w:r>
+        <w:rPr>
+          <w:rFonts w:ascii="Arial" w:hAnsi="Arial" w:cs="Arial"/>
+          <w:sz w:val="24"/>
+          <w:szCs w:val="24"/>
+        </w:rPr>
+        <w:t xml:space="preserve"> Exibe o nome ou descrição da solicitação resolvida.</w:t>
+      </w:r>
+    </w:p>
+    <w:p>
+      <w:pPr>
+        <w:numPr>
+          <w:ilvl w:val="0"/>
+          <w:numId w:val="19"/>
+        </w:numPr>
+        <w:jc w:val="both"/>
+        <w:rPr>
+          <w:rFonts w:ascii="Arial" w:hAnsi="Arial" w:cs="Arial"/>
+          <w:sz w:val="24"/>
+          <w:szCs w:val="24"/>
+        </w:rPr>
+      </w:pPr>
+      <w:r>
+        <w:rPr>
+          <w:rFonts w:ascii="Arial" w:hAnsi="Arial" w:cs="Arial"/>
+          <w:b/>
+          <w:bCs/>
+          <w:sz w:val="24"/>
+          <w:szCs w:val="24"/>
+        </w:rPr>
+        <w:t>Validação da solução:</w:t>
+      </w:r>
+      <w:r>
+        <w:rPr>
+          <w:rFonts w:ascii="Arial" w:hAnsi="Arial" w:cs="Arial"/>
+          <w:sz w:val="24"/>
+          <w:szCs w:val="24"/>
+        </w:rPr>
+        <w:t xml:space="preserve"> Confirma que a solução aplicada garante o funcionamento esperado.</w:t>
+      </w:r>
+    </w:p>
+    <w:p>
+      <w:pPr>
+        <w:numPr>
+          <w:ilvl w:val="0"/>
+          <w:numId w:val="19"/>
+        </w:numPr>
+        <w:jc w:val="both"/>
+        <w:rPr>
+          <w:rFonts w:ascii="Arial" w:hAnsi="Arial" w:cs="Arial"/>
+          <w:sz w:val="24"/>
+          <w:szCs w:val="24"/>
+        </w:rPr>
+      </w:pPr>
+      <w:r>
+        <w:rPr>
+          <w:rFonts w:ascii="Arial" w:hAnsi="Arial" w:cs="Arial"/>
+          <w:b/>
+          <w:bCs/>
+          <w:sz w:val="24"/>
+          <w:szCs w:val="24"/>
+        </w:rPr>
+        <w:t>Suporte adicional:</w:t>
+      </w:r>
+      <w:r>
+        <w:rPr>
+          <w:rFonts w:ascii="Arial" w:hAnsi="Arial" w:cs="Arial"/>
+          <w:sz w:val="24"/>
+          <w:szCs w:val="24"/>
+        </w:rPr>
+        <w:t xml:space="preserve"> Caso necessário, o usuário pode buscar mais ajuda.</w:t>
+      </w:r>
+    </w:p>
+    <w:p>
+      <w:pPr>
+        <w:jc w:val="both"/>
+        <w:rPr>
+          <w:rFonts w:ascii="Arial" w:hAnsi="Arial" w:cs="Arial"/>
+          <w:sz w:val="24"/>
+          <w:szCs w:val="24"/>
+        </w:rPr>
+      </w:pPr>
+      <w:r>
+        <w:rPr>
+          <w:rFonts w:ascii="Arial" w:hAnsi="Arial" w:cs="Arial"/>
+          <w:b/>
+          <w:bCs/>
+          <w:sz w:val="24"/>
+          <w:szCs w:val="24"/>
+        </w:rPr>
+        <w:t>Ações disponíveis:</w:t>
+      </w:r>
+    </w:p>
+    <w:p>
+      <w:pPr>
+        <w:numPr>
+          <w:ilvl w:val="0"/>
+          <w:numId w:val="20"/>
+        </w:numPr>
+        <w:jc w:val="both"/>
+        <w:rPr>
+          <w:rFonts w:ascii="Arial" w:hAnsi="Arial" w:cs="Arial"/>
+          <w:sz w:val="24"/>
+          <w:szCs w:val="24"/>
+        </w:rPr>
+      </w:pPr>
+      <w:r>
+        <w:rPr>
+          <w:rFonts w:ascii="Arial" w:hAnsi="Arial" w:cs="Arial"/>
+          <w:b/>
+          <w:bCs/>
+          <w:sz w:val="24"/>
+          <w:szCs w:val="24"/>
+        </w:rPr>
+        <w:t>Ir para a Página Inicial:</w:t>
+      </w:r>
+      <w:r>
+        <w:rPr>
+          <w:rFonts w:ascii="Arial" w:hAnsi="Arial" w:cs="Arial"/>
+          <w:sz w:val="24"/>
+          <w:szCs w:val="24"/>
+        </w:rPr>
+        <w:t xml:space="preserve"> Retorna ao painel principal do sistema.</w:t>
+      </w:r>
+    </w:p>
+    <w:p>
+      <w:pPr>
+        <w:numPr>
+          <w:ilvl w:val="0"/>
+          <w:numId w:val="20"/>
+        </w:numPr>
+        <w:jc w:val="both"/>
+        <w:rPr>
+          <w:rFonts w:ascii="Arial" w:hAnsi="Arial" w:cs="Arial"/>
+          <w:sz w:val="24"/>
+          <w:szCs w:val="24"/>
+        </w:rPr>
+      </w:pPr>
+      <w:r>
+        <w:rPr>
+          <w:rFonts w:ascii="Arial" w:hAnsi="Arial" w:cs="Arial"/>
+          <w:b/>
+          <w:bCs/>
+          <w:sz w:val="24"/>
+          <w:szCs w:val="24"/>
+        </w:rPr>
+        <w:t>Ver meus Chamados:</w:t>
+      </w:r>
+      <w:r>
+        <w:rPr>
+          <w:rFonts w:ascii="Arial" w:hAnsi="Arial" w:cs="Arial"/>
+          <w:sz w:val="24"/>
+          <w:szCs w:val="24"/>
+        </w:rPr>
+        <w:t xml:space="preserve"> Acessa a lista de chamados abertos ou resolvidos.</w:t>
+      </w:r>
+    </w:p>
+    <w:p>
+      <w:pPr>
+        <w:jc w:val="both"/>
+        <w:rPr>
+          <w:rFonts w:ascii="Arial" w:hAnsi="Arial" w:cs="Arial"/>
+          <w:sz w:val="24"/>
+          <w:szCs w:val="24"/>
+        </w:rPr>
+      </w:pPr>
+    </w:p>
+    <w:p>
+      <w:pPr>
+        <w:jc w:val="both"/>
+        <w:rPr>
+          <w:rFonts w:ascii="Arial" w:hAnsi="Arial" w:cs="Arial"/>
+          <w:sz w:val="24"/>
+          <w:szCs w:val="24"/>
+        </w:rPr>
+      </w:pPr>
+    </w:p>
+    <w:p>
+      <w:pPr>
+        <w:jc w:val="both"/>
+        <w:rPr>
+          <w:rFonts w:ascii="Arial" w:hAnsi="Arial" w:cs="Arial"/>
+          <w:sz w:val="24"/>
+          <w:szCs w:val="24"/>
+        </w:rPr>
+      </w:pPr>
+      <w:r>
+        <w:rPr>
+          <w:rFonts w:ascii="Arial" w:hAnsi="Arial" w:cs="Arial"/>
+          <w:sz w:val="24"/>
+          <w:szCs w:val="24"/>
+        </w:rPr>
+        <w:drawing>
+          <wp:inline distT="0" distB="0" distL="0" distR="0" wp14:anchorId="46A10A28" wp14:editId="60639C78">
+            <wp:extent cx="5400040" cy="3794125"/>
+            <wp:effectExtent l="0" t="0" r="0" b="0"/>
+            <wp:docPr id="2144157426" name="Imagem 1" descr="Interface gráfica do usuário, Texto, Aplicativo&#10;&#10;O conteúdo gerado por IA pode estar incorreto."/>
+            <wp:cNvGraphicFramePr>
+              <a:graphicFrameLocks xmlns:a="http://schemas.openxmlformats.org/drawingml/2006/main" noChangeAspect="1"/>
+            </wp:cNvGraphicFramePr>
+            <a:graphic xmlns:a="http://schemas.openxmlformats.org/drawingml/2006/main">
+              <a:graphicData uri="http://schemas.openxmlformats.org/drawingml/2006/picture">
+                <pic:pic xmlns:pic="http://schemas.openxmlformats.org/drawingml/2006/picture">
+                  <pic:nvPicPr>
+                    <pic:cNvPr id="2144157426" name="Imagem 1" descr="Interface gráfica do usuário, Texto, Aplicativo&#10;&#10;O conteúdo gerado por IA pode estar incorreto."/>
+                    <pic:cNvPicPr/>
+                  </pic:nvPicPr>
+                  <pic:blipFill>
+                    <a:blip r:embed="rId12"/>
+                    <a:stretch>
+                      <a:fillRect/>
+                    </a:stretch>
+                  </pic:blipFill>
+                  <pic:spPr>
+                    <a:xfrm>
+                      <a:off x="0" y="0"/>
+                      <a:ext cx="5400040" cy="3794125"/>
+                    </a:xfrm>
+                    <a:prstGeom prst="rect">
+                      <a:avLst/>
+                    </a:prstGeom>
+                  </pic:spPr>
+                </pic:pic>
+              </a:graphicData>
+            </a:graphic>
+          </wp:inline>
+        </w:drawing>
+      </w:r>
+    </w:p>
+    <w:p>
+      <w:pPr>
+        <w:jc w:val="both"/>
+        <w:rPr>
+          <w:rFonts w:ascii="Arial" w:hAnsi="Arial" w:cs="Arial"/>
+          <w:sz w:val="24"/>
+          <w:szCs w:val="24"/>
+        </w:rPr>
+      </w:pPr>
+    </w:p>
+    <w:p>
+      <w:pPr>
+        <w:jc w:val="both"/>
+        <w:rPr>
+          <w:rFonts w:ascii="Arial" w:hAnsi="Arial" w:cs="Arial"/>
+          <w:sz w:val="24"/>
+          <w:szCs w:val="24"/>
+        </w:rPr>
+      </w:pPr>
+    </w:p>
+    <w:p>
+      <w:pPr>
+        <w:jc w:val="both"/>
+        <w:rPr>
+          <w:rFonts w:ascii="Arial" w:hAnsi="Arial" w:cs="Arial"/>
+          <w:sz w:val="24"/>
+          <w:szCs w:val="24"/>
+        </w:rPr>
+      </w:pPr>
+    </w:p>
+    <w:p>
+      <w:pPr>
+        <w:jc w:val="both"/>
+        <w:rPr>
+          <w:rFonts w:ascii="Arial" w:hAnsi="Arial" w:cs="Arial"/>
+          <w:b/>
+          <w:bCs/>
+          <w:sz w:val="24"/>
+          <w:szCs w:val="24"/>
+        </w:rPr>
+      </w:pPr>
+      <w:r>
+        <w:rPr>
+          <w:rFonts w:ascii="Arial" w:hAnsi="Arial" w:cs="Arial"/>
+          <w:b/>
+          <w:bCs/>
+          <w:sz w:val="24"/>
+          <w:szCs w:val="24"/>
+        </w:rPr>
+        <w:lastRenderedPageBreak/>
+        <w:t>9.</w:t>
+      </w:r>
+      <w:r>
+        <w:rPr>
+          <w:rFonts w:ascii="Arial" w:hAnsi="Arial" w:cs="Arial"/>
+          <w:b/>
+          <w:bCs/>
+          <w:sz w:val="24"/>
+          <w:szCs w:val="24"/>
+        </w:rPr>
+        <w:t xml:space="preserve"> Tela de Confirmação de Chamado</w:t>
+      </w:r>
+    </w:p>
+    <w:p>
+      <w:pPr>
+        <w:jc w:val="both"/>
+        <w:rPr>
+          <w:rFonts w:ascii="Arial" w:hAnsi="Arial" w:cs="Arial"/>
+          <w:sz w:val="24"/>
+          <w:szCs w:val="24"/>
+        </w:rPr>
+      </w:pPr>
+      <w:r>
+        <w:rPr>
+          <w:rFonts w:ascii="Arial" w:hAnsi="Arial" w:cs="Arial"/>
+          <w:b/>
+          <w:bCs/>
+          <w:sz w:val="24"/>
+          <w:szCs w:val="24"/>
+        </w:rPr>
+        <w:t>Descrição:</w:t>
+      </w:r>
+      <w:r>
+        <w:rPr>
+          <w:rFonts w:ascii="Arial" w:hAnsi="Arial" w:cs="Arial"/>
+          <w:sz w:val="24"/>
+          <w:szCs w:val="24"/>
+        </w:rPr>
+        <w:t xml:space="preserve"> Após o envio de um chamado, esta tela informa ao usuário que a solicitação foi registrada com sucesso e fornece opções de navegação para o acompanhamento do chamado.</w:t>
+      </w:r>
+    </w:p>
+    <w:p>
+      <w:pPr>
+        <w:jc w:val="both"/>
+        <w:rPr>
+          <w:rFonts w:ascii="Arial" w:hAnsi="Arial" w:cs="Arial"/>
+          <w:sz w:val="24"/>
+          <w:szCs w:val="24"/>
+        </w:rPr>
+      </w:pPr>
+      <w:r>
+        <w:rPr>
+          <w:rFonts w:ascii="Arial" w:hAnsi="Arial" w:cs="Arial"/>
+          <w:b/>
+          <w:bCs/>
+          <w:sz w:val="24"/>
+          <w:szCs w:val="24"/>
+        </w:rPr>
+        <w:t>Funcionalidades principais:</w:t>
+      </w:r>
+    </w:p>
+    <w:p>
+      <w:pPr>
+        <w:numPr>
+          <w:ilvl w:val="0"/>
+          <w:numId w:val="17"/>
+        </w:numPr>
+        <w:jc w:val="both"/>
+        <w:rPr>
+          <w:rFonts w:ascii="Arial" w:hAnsi="Arial" w:cs="Arial"/>
+          <w:sz w:val="24"/>
+          <w:szCs w:val="24"/>
+        </w:rPr>
+      </w:pPr>
+      <w:r>
+        <w:rPr>
+          <w:rFonts w:ascii="Arial" w:hAnsi="Arial" w:cs="Arial"/>
+          <w:b/>
+          <w:bCs/>
+          <w:sz w:val="24"/>
+          <w:szCs w:val="24"/>
+        </w:rPr>
+        <w:t>Mensagem de confirmação:</w:t>
+      </w:r>
+      <w:r>
+        <w:rPr>
+          <w:rFonts w:ascii="Arial" w:hAnsi="Arial" w:cs="Arial"/>
+          <w:sz w:val="24"/>
+          <w:szCs w:val="24"/>
+        </w:rPr>
+        <w:t xml:space="preserve"> Indica que o chamado foi enviado com sucesso.</w:t>
+      </w:r>
+    </w:p>
+    <w:p>
+      <w:pPr>
+        <w:numPr>
+          <w:ilvl w:val="0"/>
+          <w:numId w:val="17"/>
+        </w:numPr>
+        <w:jc w:val="both"/>
+        <w:rPr>
+          <w:rFonts w:ascii="Arial" w:hAnsi="Arial" w:cs="Arial"/>
+          <w:sz w:val="24"/>
+          <w:szCs w:val="24"/>
+        </w:rPr>
+      </w:pPr>
+      <w:r>
+        <w:rPr>
+          <w:rFonts w:ascii="Arial" w:hAnsi="Arial" w:cs="Arial"/>
+          <w:b/>
+          <w:bCs/>
+          <w:sz w:val="24"/>
+          <w:szCs w:val="24"/>
+        </w:rPr>
+        <w:t>Título do chamado:</w:t>
+      </w:r>
+      <w:r>
+        <w:rPr>
+          <w:rFonts w:ascii="Arial" w:hAnsi="Arial" w:cs="Arial"/>
+          <w:sz w:val="24"/>
+          <w:szCs w:val="24"/>
+        </w:rPr>
+        <w:t xml:space="preserve"> Exibe o nome ou descrição do chamado registrado.</w:t>
+      </w:r>
+    </w:p>
+    <w:p>
+      <w:pPr>
+        <w:numPr>
+          <w:ilvl w:val="0"/>
+          <w:numId w:val="17"/>
+        </w:numPr>
+        <w:jc w:val="both"/>
+        <w:rPr>
+          <w:rFonts w:ascii="Arial" w:hAnsi="Arial" w:cs="Arial"/>
+          <w:sz w:val="24"/>
+          <w:szCs w:val="24"/>
+        </w:rPr>
+      </w:pPr>
+      <w:r>
+        <w:rPr>
+          <w:rFonts w:ascii="Arial" w:hAnsi="Arial" w:cs="Arial"/>
+          <w:b/>
+          <w:bCs/>
+          <w:sz w:val="24"/>
+          <w:szCs w:val="24"/>
+        </w:rPr>
+        <w:t>Setor responsável:</w:t>
+      </w:r>
+      <w:r>
+        <w:rPr>
+          <w:rFonts w:ascii="Arial" w:hAnsi="Arial" w:cs="Arial"/>
+          <w:sz w:val="24"/>
+          <w:szCs w:val="24"/>
+        </w:rPr>
+        <w:t xml:space="preserve"> Informa qual equipe receberá e analisará a solicitação.</w:t>
+      </w:r>
+    </w:p>
+    <w:p>
+      <w:pPr>
+        <w:numPr>
+          <w:ilvl w:val="0"/>
+          <w:numId w:val="17"/>
+        </w:numPr>
+        <w:jc w:val="both"/>
+        <w:rPr>
+          <w:rFonts w:ascii="Arial" w:hAnsi="Arial" w:cs="Arial"/>
+          <w:sz w:val="24"/>
+          <w:szCs w:val="24"/>
+        </w:rPr>
+      </w:pPr>
+      <w:r>
+        <w:rPr>
+          <w:rFonts w:ascii="Arial" w:hAnsi="Arial" w:cs="Arial"/>
+          <w:b/>
+          <w:bCs/>
+          <w:sz w:val="24"/>
+          <w:szCs w:val="24"/>
+        </w:rPr>
+        <w:t>Urgência do chamado:</w:t>
+      </w:r>
+      <w:r>
+        <w:rPr>
+          <w:rFonts w:ascii="Arial" w:hAnsi="Arial" w:cs="Arial"/>
+          <w:sz w:val="24"/>
+          <w:szCs w:val="24"/>
+        </w:rPr>
+        <w:t xml:space="preserve"> Mostra o nível de prioridade atribuído ao chamado.</w:t>
+      </w:r>
+    </w:p>
+    <w:p>
+      <w:pPr>
+        <w:jc w:val="both"/>
+        <w:rPr>
+          <w:rFonts w:ascii="Arial" w:hAnsi="Arial" w:cs="Arial"/>
+          <w:sz w:val="24"/>
+          <w:szCs w:val="24"/>
+        </w:rPr>
+      </w:pPr>
+      <w:r>
+        <w:rPr>
+          <w:rFonts w:ascii="Arial" w:hAnsi="Arial" w:cs="Arial"/>
+          <w:b/>
+          <w:bCs/>
+          <w:sz w:val="24"/>
+          <w:szCs w:val="24"/>
+        </w:rPr>
+        <w:t>Ações disponíveis:</w:t>
+      </w:r>
+    </w:p>
+    <w:p>
+      <w:pPr>
+        <w:numPr>
+          <w:ilvl w:val="0"/>
+          <w:numId w:val="18"/>
+        </w:numPr>
+        <w:jc w:val="both"/>
+        <w:rPr>
+          <w:rFonts w:ascii="Arial" w:hAnsi="Arial" w:cs="Arial"/>
+          <w:sz w:val="24"/>
+          <w:szCs w:val="24"/>
+        </w:rPr>
+      </w:pPr>
+      <w:r>
+        <w:rPr>
+          <w:rFonts w:ascii="Arial" w:hAnsi="Arial" w:cs="Arial"/>
+          <w:b/>
+          <w:bCs/>
+          <w:sz w:val="24"/>
+          <w:szCs w:val="24"/>
+        </w:rPr>
+        <w:t>Ir para a Página Inicial:</w:t>
+      </w:r>
+      <w:r>
+        <w:rPr>
+          <w:rFonts w:ascii="Arial" w:hAnsi="Arial" w:cs="Arial"/>
+          <w:sz w:val="24"/>
+          <w:szCs w:val="24"/>
+        </w:rPr>
+        <w:t xml:space="preserve"> Retorna ao painel principal do sistema.</w:t>
+      </w:r>
+    </w:p>
+    <w:p>
+      <w:pPr>
+        <w:numPr>
+          <w:ilvl w:val="0"/>
+          <w:numId w:val="18"/>
+        </w:numPr>
+        <w:jc w:val="both"/>
+        <w:rPr>
+          <w:rFonts w:ascii="Arial" w:hAnsi="Arial" w:cs="Arial"/>
+          <w:sz w:val="24"/>
+          <w:szCs w:val="24"/>
+        </w:rPr>
+      </w:pPr>
+      <w:r>
+        <w:rPr>
+          <w:rFonts w:ascii="Arial" w:hAnsi="Arial" w:cs="Arial"/>
+          <w:b/>
+          <w:bCs/>
+          <w:sz w:val="24"/>
+          <w:szCs w:val="24"/>
+        </w:rPr>
+        <w:t>Ver meus Chamados:</w:t>
+      </w:r>
+      <w:r>
+        <w:rPr>
+          <w:rFonts w:ascii="Arial" w:hAnsi="Arial" w:cs="Arial"/>
+          <w:sz w:val="24"/>
+          <w:szCs w:val="24"/>
+        </w:rPr>
+        <w:t xml:space="preserve"> Acessa a lista de chamados abertos para acompanhamento.</w:t>
+      </w:r>
+    </w:p>
+    <w:p>
+      <w:pPr>
+        <w:ind w:left="720"/>
+        <w:jc w:val="both"/>
+        <w:rPr>
+          <w:rFonts w:ascii="Arial" w:hAnsi="Arial" w:cs="Arial"/>
+          <w:sz w:val="24"/>
+          <w:szCs w:val="24"/>
+        </w:rPr>
+      </w:pPr>
+    </w:p>
+    <w:p>
+      <w:pPr>
+        <w:jc w:val="both"/>
+        <w:rPr>
+          <w:rFonts w:ascii="Arial" w:hAnsi="Arial" w:cs="Arial"/>
+          <w:sz w:val="24"/>
+          <w:szCs w:val="24"/>
+        </w:rPr>
+      </w:pPr>
+      <w:r>
+        <w:rPr>
+          <w:rFonts w:ascii="Arial" w:hAnsi="Arial" w:cs="Arial"/>
+          <w:sz w:val="24"/>
+          <w:szCs w:val="24"/>
+        </w:rPr>
+        <w:drawing>
+          <wp:inline distT="0" distB="0" distL="0" distR="0" wp14:anchorId="2E76A82E" wp14:editId="191EA6DC">
+            <wp:extent cx="6017717" cy="4324350"/>
+            <wp:effectExtent l="0" t="0" r="2540" b="0"/>
+            <wp:docPr id="1488294012" name="Imagem 1" descr="Interface gráfica do usuário, Texto, Aplicativo, chat ou mensagem de texto&#10;&#10;O conteúdo gerado por IA pode estar incorreto."/>
+            <wp:cNvGraphicFramePr>
+              <a:graphicFrameLocks xmlns:a="http://schemas.openxmlformats.org/drawingml/2006/main" noChangeAspect="1"/>
+            </wp:cNvGraphicFramePr>
+            <a:graphic xmlns:a="http://schemas.openxmlformats.org/drawingml/2006/main">
+              <a:graphicData uri="http://schemas.openxmlformats.org/drawingml/2006/picture">
+                <pic:pic xmlns:pic="http://schemas.openxmlformats.org/drawingml/2006/picture">
+                  <pic:nvPicPr>
+                    <pic:cNvPr id="1488294012" name="Imagem 1" descr="Interface gráfica do usuário, Texto, Aplicativo, chat ou mensagem de texto&#10;&#10;O conteúdo gerado por IA pode estar incorreto."/>
+                    <pic:cNvPicPr/>
+                  </pic:nvPicPr>
+                  <pic:blipFill>
+                    <a:blip r:embed="rId13"/>
+                    <a:stretch>
+                      <a:fillRect/>
+                    </a:stretch>
+                  </pic:blipFill>
+                  <pic:spPr>
+                    <a:xfrm>
+                      <a:off x="0" y="0"/>
+                      <a:ext cx="6056597" cy="4352289"/>
+                    </a:xfrm>
+                    <a:prstGeom prst="rect">
+                      <a:avLst/>
+                    </a:prstGeom>
+                  </pic:spPr>
+                </pic:pic>
+              </a:graphicData>
+            </a:graphic>
+          </wp:inline>
+        </w:drawing>
+      </w:r>
     </w:p>
     <w:p>
       <w:pPr>
@@ -2374,7 +3500,7 @@
                     <pic:cNvPicPr/>
                   </pic:nvPicPr>
                   <pic:blipFill>
-                    <a:blip r:embed="rId11"/>
+                    <a:blip r:embed="rId14"/>
                     <a:stretch>
                       <a:fillRect/>
                     </a:stretch>
@@ -3258,6 +4384,453 @@
     </w:lvl>
   </w:abstractNum>
   <w:abstractNum w:abstractNumId="7" w15:restartNumberingAfterBreak="0">
+    <w:nsid w:val="29172117"/>
+    <w:multiLevelType w:val="multilevel"/>
+    <w:tmpl w:val="644E5D50"/>
+    <w:lvl w:ilvl="0">
+      <w:start w:val="1"/>
+      <w:numFmt w:val="bullet"/>
+      <w:lvlText w:val=""/>
+      <w:lvlJc w:val="left"/>
+      <w:pPr>
+        <w:tabs>
+          <w:tab w:val="num" w:pos="720"/>
+        </w:tabs>
+        <w:ind w:left="720" w:hanging="360"/>
+      </w:pPr>
+      <w:rPr>
+        <w:rFonts w:ascii="Symbol" w:hAnsi="Symbol" w:hint="default"/>
+        <w:sz w:val="20"/>
+      </w:rPr>
+    </w:lvl>
+    <w:lvl w:ilvl="1" w:tentative="1">
+      <w:start w:val="1"/>
+      <w:numFmt w:val="bullet"/>
+      <w:lvlText w:val="o"/>
+      <w:lvlJc w:val="left"/>
+      <w:pPr>
+        <w:tabs>
+          <w:tab w:val="num" w:pos="1440"/>
+        </w:tabs>
+        <w:ind w:left="1440" w:hanging="360"/>
+      </w:pPr>
+      <w:rPr>
+        <w:rFonts w:ascii="Courier New" w:hAnsi="Courier New" w:hint="default"/>
+        <w:sz w:val="20"/>
+      </w:rPr>
+    </w:lvl>
+    <w:lvl w:ilvl="2" w:tentative="1">
+      <w:start w:val="1"/>
+      <w:numFmt w:val="bullet"/>
+      <w:lvlText w:val=""/>
+      <w:lvlJc w:val="left"/>
+      <w:pPr>
+        <w:tabs>
+          <w:tab w:val="num" w:pos="2160"/>
+        </w:tabs>
+        <w:ind w:left="2160" w:hanging="360"/>
+      </w:pPr>
+      <w:rPr>
+        <w:rFonts w:ascii="Wingdings" w:hAnsi="Wingdings" w:hint="default"/>
+        <w:sz w:val="20"/>
+      </w:rPr>
+    </w:lvl>
+    <w:lvl w:ilvl="3" w:tentative="1">
+      <w:start w:val="1"/>
+      <w:numFmt w:val="bullet"/>
+      <w:lvlText w:val=""/>
+      <w:lvlJc w:val="left"/>
+      <w:pPr>
+        <w:tabs>
+          <w:tab w:val="num" w:pos="2880"/>
+        </w:tabs>
+        <w:ind w:left="2880" w:hanging="360"/>
+      </w:pPr>
+      <w:rPr>
+        <w:rFonts w:ascii="Wingdings" w:hAnsi="Wingdings" w:hint="default"/>
+        <w:sz w:val="20"/>
+      </w:rPr>
+    </w:lvl>
+    <w:lvl w:ilvl="4" w:tentative="1">
+      <w:start w:val="1"/>
+      <w:numFmt w:val="bullet"/>
+      <w:lvlText w:val=""/>
+      <w:lvlJc w:val="left"/>
+      <w:pPr>
+        <w:tabs>
+          <w:tab w:val="num" w:pos="3600"/>
+        </w:tabs>
+        <w:ind w:left="3600" w:hanging="360"/>
+      </w:pPr>
+      <w:rPr>
+        <w:rFonts w:ascii="Wingdings" w:hAnsi="Wingdings" w:hint="default"/>
+        <w:sz w:val="20"/>
+      </w:rPr>
+    </w:lvl>
+    <w:lvl w:ilvl="5" w:tentative="1">
+      <w:start w:val="1"/>
+      <w:numFmt w:val="bullet"/>
+      <w:lvlText w:val=""/>
+      <w:lvlJc w:val="left"/>
+      <w:pPr>
+        <w:tabs>
+          <w:tab w:val="num" w:pos="4320"/>
+        </w:tabs>
+        <w:ind w:left="4320" w:hanging="360"/>
+      </w:pPr>
+      <w:rPr>
+        <w:rFonts w:ascii="Wingdings" w:hAnsi="Wingdings" w:hint="default"/>
+        <w:sz w:val="20"/>
+      </w:rPr>
+    </w:lvl>
+    <w:lvl w:ilvl="6" w:tentative="1">
+      <w:start w:val="1"/>
+      <w:numFmt w:val="bullet"/>
+      <w:lvlText w:val=""/>
+      <w:lvlJc w:val="left"/>
+      <w:pPr>
+        <w:tabs>
+          <w:tab w:val="num" w:pos="5040"/>
+        </w:tabs>
+        <w:ind w:left="5040" w:hanging="360"/>
+      </w:pPr>
+      <w:rPr>
+        <w:rFonts w:ascii="Wingdings" w:hAnsi="Wingdings" w:hint="default"/>
+        <w:sz w:val="20"/>
+      </w:rPr>
+    </w:lvl>
+    <w:lvl w:ilvl="7" w:tentative="1">
+      <w:start w:val="1"/>
+      <w:numFmt w:val="bullet"/>
+      <w:lvlText w:val=""/>
+      <w:lvlJc w:val="left"/>
+      <w:pPr>
+        <w:tabs>
+          <w:tab w:val="num" w:pos="5760"/>
+        </w:tabs>
+        <w:ind w:left="5760" w:hanging="360"/>
+      </w:pPr>
+      <w:rPr>
+        <w:rFonts w:ascii="Wingdings" w:hAnsi="Wingdings" w:hint="default"/>
+        <w:sz w:val="20"/>
+      </w:rPr>
+    </w:lvl>
+    <w:lvl w:ilvl="8" w:tentative="1">
+      <w:start w:val="1"/>
+      <w:numFmt w:val="bullet"/>
+      <w:lvlText w:val=""/>
+      <w:lvlJc w:val="left"/>
+      <w:pPr>
+        <w:tabs>
+          <w:tab w:val="num" w:pos="6480"/>
+        </w:tabs>
+        <w:ind w:left="6480" w:hanging="360"/>
+      </w:pPr>
+      <w:rPr>
+        <w:rFonts w:ascii="Wingdings" w:hAnsi="Wingdings" w:hint="default"/>
+        <w:sz w:val="20"/>
+      </w:rPr>
+    </w:lvl>
+  </w:abstractNum>
+  <w:abstractNum w:abstractNumId="8" w15:restartNumberingAfterBreak="0">
+    <w:nsid w:val="2ACA3C4B"/>
+    <w:multiLevelType w:val="multilevel"/>
+    <w:tmpl w:val="AA54CDEC"/>
+    <w:lvl w:ilvl="0">
+      <w:start w:val="1"/>
+      <w:numFmt w:val="bullet"/>
+      <w:lvlText w:val=""/>
+      <w:lvlJc w:val="left"/>
+      <w:pPr>
+        <w:tabs>
+          <w:tab w:val="num" w:pos="720"/>
+        </w:tabs>
+        <w:ind w:left="720" w:hanging="360"/>
+      </w:pPr>
+      <w:rPr>
+        <w:rFonts w:ascii="Symbol" w:hAnsi="Symbol" w:hint="default"/>
+        <w:sz w:val="20"/>
+      </w:rPr>
+    </w:lvl>
+    <w:lvl w:ilvl="1" w:tentative="1">
+      <w:start w:val="1"/>
+      <w:numFmt w:val="bullet"/>
+      <w:lvlText w:val="o"/>
+      <w:lvlJc w:val="left"/>
+      <w:pPr>
+        <w:tabs>
+          <w:tab w:val="num" w:pos="1440"/>
+        </w:tabs>
+        <w:ind w:left="1440" w:hanging="360"/>
+      </w:pPr>
+      <w:rPr>
+        <w:rFonts w:ascii="Courier New" w:hAnsi="Courier New" w:hint="default"/>
+        <w:sz w:val="20"/>
+      </w:rPr>
+    </w:lvl>
+    <w:lvl w:ilvl="2" w:tentative="1">
+      <w:start w:val="1"/>
+      <w:numFmt w:val="bullet"/>
+      <w:lvlText w:val=""/>
+      <w:lvlJc w:val="left"/>
+      <w:pPr>
+        <w:tabs>
+          <w:tab w:val="num" w:pos="2160"/>
+        </w:tabs>
+        <w:ind w:left="2160" w:hanging="360"/>
+      </w:pPr>
+      <w:rPr>
+        <w:rFonts w:ascii="Wingdings" w:hAnsi="Wingdings" w:hint="default"/>
+        <w:sz w:val="20"/>
+      </w:rPr>
+    </w:lvl>
+    <w:lvl w:ilvl="3" w:tentative="1">
+      <w:start w:val="1"/>
+      <w:numFmt w:val="bullet"/>
+      <w:lvlText w:val=""/>
+      <w:lvlJc w:val="left"/>
+      <w:pPr>
+        <w:tabs>
+          <w:tab w:val="num" w:pos="2880"/>
+        </w:tabs>
+        <w:ind w:left="2880" w:hanging="360"/>
+      </w:pPr>
+      <w:rPr>
+        <w:rFonts w:ascii="Wingdings" w:hAnsi="Wingdings" w:hint="default"/>
+        <w:sz w:val="20"/>
+      </w:rPr>
+    </w:lvl>
+    <w:lvl w:ilvl="4" w:tentative="1">
+      <w:start w:val="1"/>
+      <w:numFmt w:val="bullet"/>
+      <w:lvlText w:val=""/>
+      <w:lvlJc w:val="left"/>
+      <w:pPr>
+        <w:tabs>
+          <w:tab w:val="num" w:pos="3600"/>
+        </w:tabs>
+        <w:ind w:left="3600" w:hanging="360"/>
+      </w:pPr>
+      <w:rPr>
+        <w:rFonts w:ascii="Wingdings" w:hAnsi="Wingdings" w:hint="default"/>
+        <w:sz w:val="20"/>
+      </w:rPr>
+    </w:lvl>
+    <w:lvl w:ilvl="5" w:tentative="1">
+      <w:start w:val="1"/>
+      <w:numFmt w:val="bullet"/>
+      <w:lvlText w:val=""/>
+      <w:lvlJc w:val="left"/>
+      <w:pPr>
+        <w:tabs>
+          <w:tab w:val="num" w:pos="4320"/>
+        </w:tabs>
+        <w:ind w:left="4320" w:hanging="360"/>
+      </w:pPr>
+      <w:rPr>
+        <w:rFonts w:ascii="Wingdings" w:hAnsi="Wingdings" w:hint="default"/>
+        <w:sz w:val="20"/>
+      </w:rPr>
+    </w:lvl>
+    <w:lvl w:ilvl="6" w:tentative="1">
+      <w:start w:val="1"/>
+      <w:numFmt w:val="bullet"/>
+      <w:lvlText w:val=""/>
+      <w:lvlJc w:val="left"/>
+      <w:pPr>
+        <w:tabs>
+          <w:tab w:val="num" w:pos="5040"/>
+        </w:tabs>
+        <w:ind w:left="5040" w:hanging="360"/>
+      </w:pPr>
+      <w:rPr>
+        <w:rFonts w:ascii="Wingdings" w:hAnsi="Wingdings" w:hint="default"/>
+        <w:sz w:val="20"/>
+      </w:rPr>
+    </w:lvl>
+    <w:lvl w:ilvl="7" w:tentative="1">
+      <w:start w:val="1"/>
+      <w:numFmt w:val="bullet"/>
+      <w:lvlText w:val=""/>
+      <w:lvlJc w:val="left"/>
+      <w:pPr>
+        <w:tabs>
+          <w:tab w:val="num" w:pos="5760"/>
+        </w:tabs>
+        <w:ind w:left="5760" w:hanging="360"/>
+      </w:pPr>
+      <w:rPr>
+        <w:rFonts w:ascii="Wingdings" w:hAnsi="Wingdings" w:hint="default"/>
+        <w:sz w:val="20"/>
+      </w:rPr>
+    </w:lvl>
+    <w:lvl w:ilvl="8" w:tentative="1">
+      <w:start w:val="1"/>
+      <w:numFmt w:val="bullet"/>
+      <w:lvlText w:val=""/>
+      <w:lvlJc w:val="left"/>
+      <w:pPr>
+        <w:tabs>
+          <w:tab w:val="num" w:pos="6480"/>
+        </w:tabs>
+        <w:ind w:left="6480" w:hanging="360"/>
+      </w:pPr>
+      <w:rPr>
+        <w:rFonts w:ascii="Wingdings" w:hAnsi="Wingdings" w:hint="default"/>
+        <w:sz w:val="20"/>
+      </w:rPr>
+    </w:lvl>
+  </w:abstractNum>
+  <w:abstractNum w:abstractNumId="9" w15:restartNumberingAfterBreak="0">
+    <w:nsid w:val="2FD254E7"/>
+    <w:multiLevelType w:val="multilevel"/>
+    <w:tmpl w:val="F488A448"/>
+    <w:lvl w:ilvl="0">
+      <w:start w:val="1"/>
+      <w:numFmt w:val="bullet"/>
+      <w:lvlText w:val=""/>
+      <w:lvlJc w:val="left"/>
+      <w:pPr>
+        <w:tabs>
+          <w:tab w:val="num" w:pos="720"/>
+        </w:tabs>
+        <w:ind w:left="720" w:hanging="360"/>
+      </w:pPr>
+      <w:rPr>
+        <w:rFonts w:ascii="Symbol" w:hAnsi="Symbol" w:hint="default"/>
+        <w:sz w:val="20"/>
+      </w:rPr>
+    </w:lvl>
+    <w:lvl w:ilvl="1" w:tentative="1">
+      <w:start w:val="1"/>
+      <w:numFmt w:val="bullet"/>
+      <w:lvlText w:val="o"/>
+      <w:lvlJc w:val="left"/>
+      <w:pPr>
+        <w:tabs>
+          <w:tab w:val="num" w:pos="1440"/>
+        </w:tabs>
+        <w:ind w:left="1440" w:hanging="360"/>
+      </w:pPr>
+      <w:rPr>
+        <w:rFonts w:ascii="Courier New" w:hAnsi="Courier New" w:hint="default"/>
+        <w:sz w:val="20"/>
+      </w:rPr>
+    </w:lvl>
+    <w:lvl w:ilvl="2" w:tentative="1">
+      <w:start w:val="1"/>
+      <w:numFmt w:val="bullet"/>
+      <w:lvlText w:val=""/>
+      <w:lvlJc w:val="left"/>
+      <w:pPr>
+        <w:tabs>
+          <w:tab w:val="num" w:pos="2160"/>
+        </w:tabs>
+        <w:ind w:left="2160" w:hanging="360"/>
+      </w:pPr>
+      <w:rPr>
+        <w:rFonts w:ascii="Wingdings" w:hAnsi="Wingdings" w:hint="default"/>
+        <w:sz w:val="20"/>
+      </w:rPr>
+    </w:lvl>
+    <w:lvl w:ilvl="3" w:tentative="1">
+      <w:start w:val="1"/>
+      <w:numFmt w:val="bullet"/>
+      <w:lvlText w:val=""/>
+      <w:lvlJc w:val="left"/>
+      <w:pPr>
+        <w:tabs>
+          <w:tab w:val="num" w:pos="2880"/>
+        </w:tabs>
+        <w:ind w:left="2880" w:hanging="360"/>
+      </w:pPr>
+      <w:rPr>
+        <w:rFonts w:ascii="Wingdings" w:hAnsi="Wingdings" w:hint="default"/>
+        <w:sz w:val="20"/>
+      </w:rPr>
+    </w:lvl>
+    <w:lvl w:ilvl="4" w:tentative="1">
+      <w:start w:val="1"/>
+      <w:numFmt w:val="bullet"/>
+      <w:lvlText w:val=""/>
+      <w:lvlJc w:val="left"/>
+      <w:pPr>
+        <w:tabs>
+          <w:tab w:val="num" w:pos="3600"/>
+        </w:tabs>
+        <w:ind w:left="3600" w:hanging="360"/>
+      </w:pPr>
+      <w:rPr>
+        <w:rFonts w:ascii="Wingdings" w:hAnsi="Wingdings" w:hint="default"/>
+        <w:sz w:val="20"/>
+      </w:rPr>
+    </w:lvl>
+    <w:lvl w:ilvl="5" w:tentative="1">
+      <w:start w:val="1"/>
+      <w:numFmt w:val="bullet"/>
+      <w:lvlText w:val=""/>
+      <w:lvlJc w:val="left"/>
+      <w:pPr>
+        <w:tabs>
+          <w:tab w:val="num" w:pos="4320"/>
+        </w:tabs>
+        <w:ind w:left="4320" w:hanging="360"/>
+      </w:pPr>
+      <w:rPr>
+        <w:rFonts w:ascii="Wingdings" w:hAnsi="Wingdings" w:hint="default"/>
+        <w:sz w:val="20"/>
+      </w:rPr>
+    </w:lvl>
+    <w:lvl w:ilvl="6" w:tentative="1">
+      <w:start w:val="1"/>
+      <w:numFmt w:val="bullet"/>
+      <w:lvlText w:val=""/>
+      <w:lvlJc w:val="left"/>
+      <w:pPr>
+        <w:tabs>
+          <w:tab w:val="num" w:pos="5040"/>
+        </w:tabs>
+        <w:ind w:left="5040" w:hanging="360"/>
+      </w:pPr>
+      <w:rPr>
+        <w:rFonts w:ascii="Wingdings" w:hAnsi="Wingdings" w:hint="default"/>
+        <w:sz w:val="20"/>
+      </w:rPr>
+    </w:lvl>
+    <w:lvl w:ilvl="7" w:tentative="1">
+      <w:start w:val="1"/>
+      <w:numFmt w:val="bullet"/>
+      <w:lvlText w:val=""/>
+      <w:lvlJc w:val="left"/>
+      <w:pPr>
+        <w:tabs>
+          <w:tab w:val="num" w:pos="5760"/>
+        </w:tabs>
+        <w:ind w:left="5760" w:hanging="360"/>
+      </w:pPr>
+      <w:rPr>
+        <w:rFonts w:ascii="Wingdings" w:hAnsi="Wingdings" w:hint="default"/>
+        <w:sz w:val="20"/>
+      </w:rPr>
+    </w:lvl>
+    <w:lvl w:ilvl="8" w:tentative="1">
+      <w:start w:val="1"/>
+      <w:numFmt w:val="bullet"/>
+      <w:lvlText w:val=""/>
+      <w:lvlJc w:val="left"/>
+      <w:pPr>
+        <w:tabs>
+          <w:tab w:val="num" w:pos="6480"/>
+        </w:tabs>
+        <w:ind w:left="6480" w:hanging="360"/>
+      </w:pPr>
+      <w:rPr>
+        <w:rFonts w:ascii="Wingdings" w:hAnsi="Wingdings" w:hint="default"/>
+        <w:sz w:val="20"/>
+      </w:rPr>
+    </w:lvl>
+  </w:abstractNum>
+  <w:abstractNum w:abstractNumId="10" w15:restartNumberingAfterBreak="0">
     <w:nsid w:val="3C0C498E"/>
     <w:multiLevelType w:val="hybridMultilevel"/>
     <w:tmpl w:val="1F1023FE"/>
@@ -3370,7 +4943,7 @@
       </w:rPr>
     </w:lvl>
   </w:abstractNum>
-  <w:abstractNum w:abstractNumId="8" w15:restartNumberingAfterBreak="0">
+  <w:abstractNum w:abstractNumId="11" w15:restartNumberingAfterBreak="0">
     <w:nsid w:val="3E406636"/>
     <w:multiLevelType w:val="hybridMultilevel"/>
     <w:tmpl w:val="D5887C84"/>
@@ -3483,7 +5056,7 @@
       </w:rPr>
     </w:lvl>
   </w:abstractNum>
-  <w:abstractNum w:abstractNumId="9" w15:restartNumberingAfterBreak="0">
+  <w:abstractNum w:abstractNumId="12" w15:restartNumberingAfterBreak="0">
     <w:nsid w:val="427D6937"/>
     <w:multiLevelType w:val="multilevel"/>
     <w:tmpl w:val="3B802E02"/>
@@ -3632,7 +5205,305 @@
       </w:rPr>
     </w:lvl>
   </w:abstractNum>
-  <w:abstractNum w:abstractNumId="10" w15:restartNumberingAfterBreak="0">
+  <w:abstractNum w:abstractNumId="13" w15:restartNumberingAfterBreak="0">
+    <w:nsid w:val="4C910D59"/>
+    <w:multiLevelType w:val="multilevel"/>
+    <w:tmpl w:val="9B4ACCF6"/>
+    <w:lvl w:ilvl="0">
+      <w:start w:val="1"/>
+      <w:numFmt w:val="bullet"/>
+      <w:lvlText w:val=""/>
+      <w:lvlJc w:val="left"/>
+      <w:pPr>
+        <w:tabs>
+          <w:tab w:val="num" w:pos="720"/>
+        </w:tabs>
+        <w:ind w:left="720" w:hanging="360"/>
+      </w:pPr>
+      <w:rPr>
+        <w:rFonts w:ascii="Symbol" w:hAnsi="Symbol" w:hint="default"/>
+        <w:sz w:val="20"/>
+      </w:rPr>
+    </w:lvl>
+    <w:lvl w:ilvl="1" w:tentative="1">
+      <w:start w:val="1"/>
+      <w:numFmt w:val="bullet"/>
+      <w:lvlText w:val="o"/>
+      <w:lvlJc w:val="left"/>
+      <w:pPr>
+        <w:tabs>
+          <w:tab w:val="num" w:pos="1440"/>
+        </w:tabs>
+        <w:ind w:left="1440" w:hanging="360"/>
+      </w:pPr>
+      <w:rPr>
+        <w:rFonts w:ascii="Courier New" w:hAnsi="Courier New" w:hint="default"/>
+        <w:sz w:val="20"/>
+      </w:rPr>
+    </w:lvl>
+    <w:lvl w:ilvl="2" w:tentative="1">
+      <w:start w:val="1"/>
+      <w:numFmt w:val="bullet"/>
+      <w:lvlText w:val=""/>
+      <w:lvlJc w:val="left"/>
+      <w:pPr>
+        <w:tabs>
+          <w:tab w:val="num" w:pos="2160"/>
+        </w:tabs>
+        <w:ind w:left="2160" w:hanging="360"/>
+      </w:pPr>
+      <w:rPr>
+        <w:rFonts w:ascii="Wingdings" w:hAnsi="Wingdings" w:hint="default"/>
+        <w:sz w:val="20"/>
+      </w:rPr>
+    </w:lvl>
+    <w:lvl w:ilvl="3" w:tentative="1">
+      <w:start w:val="1"/>
+      <w:numFmt w:val="bullet"/>
+      <w:lvlText w:val=""/>
+      <w:lvlJc w:val="left"/>
+      <w:pPr>
+        <w:tabs>
+          <w:tab w:val="num" w:pos="2880"/>
+        </w:tabs>
+        <w:ind w:left="2880" w:hanging="360"/>
+      </w:pPr>
+      <w:rPr>
+        <w:rFonts w:ascii="Wingdings" w:hAnsi="Wingdings" w:hint="default"/>
+        <w:sz w:val="20"/>
+      </w:rPr>
+    </w:lvl>
+    <w:lvl w:ilvl="4" w:tentative="1">
+      <w:start w:val="1"/>
+      <w:numFmt w:val="bullet"/>
+      <w:lvlText w:val=""/>
+      <w:lvlJc w:val="left"/>
+      <w:pPr>
+        <w:tabs>
+          <w:tab w:val="num" w:pos="3600"/>
+        </w:tabs>
+        <w:ind w:left="3600" w:hanging="360"/>
+      </w:pPr>
+      <w:rPr>
+        <w:rFonts w:ascii="Wingdings" w:hAnsi="Wingdings" w:hint="default"/>
+        <w:sz w:val="20"/>
+      </w:rPr>
+    </w:lvl>
+    <w:lvl w:ilvl="5" w:tentative="1">
+      <w:start w:val="1"/>
+      <w:numFmt w:val="bullet"/>
+      <w:lvlText w:val=""/>
+      <w:lvlJc w:val="left"/>
+      <w:pPr>
+        <w:tabs>
+          <w:tab w:val="num" w:pos="4320"/>
+        </w:tabs>
+        <w:ind w:left="4320" w:hanging="360"/>
+      </w:pPr>
+      <w:rPr>
+        <w:rFonts w:ascii="Wingdings" w:hAnsi="Wingdings" w:hint="default"/>
+        <w:sz w:val="20"/>
+      </w:rPr>
+    </w:lvl>
+    <w:lvl w:ilvl="6" w:tentative="1">
+      <w:start w:val="1"/>
+      <w:numFmt w:val="bullet"/>
+      <w:lvlText w:val=""/>
+      <w:lvlJc w:val="left"/>
+      <w:pPr>
+        <w:tabs>
+          <w:tab w:val="num" w:pos="5040"/>
+        </w:tabs>
+        <w:ind w:left="5040" w:hanging="360"/>
+      </w:pPr>
+      <w:rPr>
+        <w:rFonts w:ascii="Wingdings" w:hAnsi="Wingdings" w:hint="default"/>
+        <w:sz w:val="20"/>
+      </w:rPr>
+    </w:lvl>
+    <w:lvl w:ilvl="7" w:tentative="1">
+      <w:start w:val="1"/>
+      <w:numFmt w:val="bullet"/>
+      <w:lvlText w:val=""/>
+      <w:lvlJc w:val="left"/>
+      <w:pPr>
+        <w:tabs>
+          <w:tab w:val="num" w:pos="5760"/>
+        </w:tabs>
+        <w:ind w:left="5760" w:hanging="360"/>
+      </w:pPr>
+      <w:rPr>
+        <w:rFonts w:ascii="Wingdings" w:hAnsi="Wingdings" w:hint="default"/>
+        <w:sz w:val="20"/>
+      </w:rPr>
+    </w:lvl>
+    <w:lvl w:ilvl="8" w:tentative="1">
+      <w:start w:val="1"/>
+      <w:numFmt w:val="bullet"/>
+      <w:lvlText w:val=""/>
+      <w:lvlJc w:val="left"/>
+      <w:pPr>
+        <w:tabs>
+          <w:tab w:val="num" w:pos="6480"/>
+        </w:tabs>
+        <w:ind w:left="6480" w:hanging="360"/>
+      </w:pPr>
+      <w:rPr>
+        <w:rFonts w:ascii="Wingdings" w:hAnsi="Wingdings" w:hint="default"/>
+        <w:sz w:val="20"/>
+      </w:rPr>
+    </w:lvl>
+  </w:abstractNum>
+  <w:abstractNum w:abstractNumId="14" w15:restartNumberingAfterBreak="0">
+    <w:nsid w:val="4E600A27"/>
+    <w:multiLevelType w:val="multilevel"/>
+    <w:tmpl w:val="3B049C5E"/>
+    <w:lvl w:ilvl="0">
+      <w:start w:val="1"/>
+      <w:numFmt w:val="bullet"/>
+      <w:lvlText w:val=""/>
+      <w:lvlJc w:val="left"/>
+      <w:pPr>
+        <w:tabs>
+          <w:tab w:val="num" w:pos="720"/>
+        </w:tabs>
+        <w:ind w:left="720" w:hanging="360"/>
+      </w:pPr>
+      <w:rPr>
+        <w:rFonts w:ascii="Symbol" w:hAnsi="Symbol" w:hint="default"/>
+        <w:sz w:val="20"/>
+      </w:rPr>
+    </w:lvl>
+    <w:lvl w:ilvl="1" w:tentative="1">
+      <w:start w:val="1"/>
+      <w:numFmt w:val="bullet"/>
+      <w:lvlText w:val="o"/>
+      <w:lvlJc w:val="left"/>
+      <w:pPr>
+        <w:tabs>
+          <w:tab w:val="num" w:pos="1440"/>
+        </w:tabs>
+        <w:ind w:left="1440" w:hanging="360"/>
+      </w:pPr>
+      <w:rPr>
+        <w:rFonts w:ascii="Courier New" w:hAnsi="Courier New" w:hint="default"/>
+        <w:sz w:val="20"/>
+      </w:rPr>
+    </w:lvl>
+    <w:lvl w:ilvl="2" w:tentative="1">
+      <w:start w:val="1"/>
+      <w:numFmt w:val="bullet"/>
+      <w:lvlText w:val=""/>
+      <w:lvlJc w:val="left"/>
+      <w:pPr>
+        <w:tabs>
+          <w:tab w:val="num" w:pos="2160"/>
+        </w:tabs>
+        <w:ind w:left="2160" w:hanging="360"/>
+      </w:pPr>
+      <w:rPr>
+        <w:rFonts w:ascii="Wingdings" w:hAnsi="Wingdings" w:hint="default"/>
+        <w:sz w:val="20"/>
+      </w:rPr>
+    </w:lvl>
+    <w:lvl w:ilvl="3" w:tentative="1">
+      <w:start w:val="1"/>
+      <w:numFmt w:val="bullet"/>
+      <w:lvlText w:val=""/>
+      <w:lvlJc w:val="left"/>
+      <w:pPr>
+        <w:tabs>
+          <w:tab w:val="num" w:pos="2880"/>
+        </w:tabs>
+        <w:ind w:left="2880" w:hanging="360"/>
+      </w:pPr>
+      <w:rPr>
+        <w:rFonts w:ascii="Wingdings" w:hAnsi="Wingdings" w:hint="default"/>
+        <w:sz w:val="20"/>
+      </w:rPr>
+    </w:lvl>
+    <w:lvl w:ilvl="4" w:tentative="1">
+      <w:start w:val="1"/>
+      <w:numFmt w:val="bullet"/>
+      <w:lvlText w:val=""/>
+      <w:lvlJc w:val="left"/>
+      <w:pPr>
+        <w:tabs>
+          <w:tab w:val="num" w:pos="3600"/>
+        </w:tabs>
+        <w:ind w:left="3600" w:hanging="360"/>
+      </w:pPr>
+      <w:rPr>
+        <w:rFonts w:ascii="Wingdings" w:hAnsi="Wingdings" w:hint="default"/>
+        <w:sz w:val="20"/>
+      </w:rPr>
+    </w:lvl>
+    <w:lvl w:ilvl="5" w:tentative="1">
+      <w:start w:val="1"/>
+      <w:numFmt w:val="bullet"/>
+      <w:lvlText w:val=""/>
+      <w:lvlJc w:val="left"/>
+      <w:pPr>
+        <w:tabs>
+          <w:tab w:val="num" w:pos="4320"/>
+        </w:tabs>
+        <w:ind w:left="4320" w:hanging="360"/>
+      </w:pPr>
+      <w:rPr>
+        <w:rFonts w:ascii="Wingdings" w:hAnsi="Wingdings" w:hint="default"/>
+        <w:sz w:val="20"/>
+      </w:rPr>
+    </w:lvl>
+    <w:lvl w:ilvl="6" w:tentative="1">
+      <w:start w:val="1"/>
+      <w:numFmt w:val="bullet"/>
+      <w:lvlText w:val=""/>
+      <w:lvlJc w:val="left"/>
+      <w:pPr>
+        <w:tabs>
+          <w:tab w:val="num" w:pos="5040"/>
+        </w:tabs>
+        <w:ind w:left="5040" w:hanging="360"/>
+      </w:pPr>
+      <w:rPr>
+        <w:rFonts w:ascii="Wingdings" w:hAnsi="Wingdings" w:hint="default"/>
+        <w:sz w:val="20"/>
+      </w:rPr>
+    </w:lvl>
+    <w:lvl w:ilvl="7" w:tentative="1">
+      <w:start w:val="1"/>
+      <w:numFmt w:val="bullet"/>
+      <w:lvlText w:val=""/>
+      <w:lvlJc w:val="left"/>
+      <w:pPr>
+        <w:tabs>
+          <w:tab w:val="num" w:pos="5760"/>
+        </w:tabs>
+        <w:ind w:left="5760" w:hanging="360"/>
+      </w:pPr>
+      <w:rPr>
+        <w:rFonts w:ascii="Wingdings" w:hAnsi="Wingdings" w:hint="default"/>
+        <w:sz w:val="20"/>
+      </w:rPr>
+    </w:lvl>
+    <w:lvl w:ilvl="8" w:tentative="1">
+      <w:start w:val="1"/>
+      <w:numFmt w:val="bullet"/>
+      <w:lvlText w:val=""/>
+      <w:lvlJc w:val="left"/>
+      <w:pPr>
+        <w:tabs>
+          <w:tab w:val="num" w:pos="6480"/>
+        </w:tabs>
+        <w:ind w:left="6480" w:hanging="360"/>
+      </w:pPr>
+      <w:rPr>
+        <w:rFonts w:ascii="Wingdings" w:hAnsi="Wingdings" w:hint="default"/>
+        <w:sz w:val="20"/>
+      </w:rPr>
+    </w:lvl>
+  </w:abstractNum>
+  <w:abstractNum w:abstractNumId="15" w15:restartNumberingAfterBreak="0">
     <w:nsid w:val="562F1704"/>
     <w:multiLevelType w:val="multilevel"/>
     <w:tmpl w:val="36CA6ADE"/>
@@ -3781,7 +5652,7 @@
       </w:rPr>
     </w:lvl>
   </w:abstractNum>
-  <w:abstractNum w:abstractNumId="11" w15:restartNumberingAfterBreak="0">
+  <w:abstractNum w:abstractNumId="16" w15:restartNumberingAfterBreak="0">
     <w:nsid w:val="588C41B1"/>
     <w:multiLevelType w:val="multilevel"/>
     <w:tmpl w:val="CE00580E"/>
@@ -3930,7 +5801,156 @@
       </w:rPr>
     </w:lvl>
   </w:abstractNum>
-  <w:abstractNum w:abstractNumId="12" w15:restartNumberingAfterBreak="0">
+  <w:abstractNum w:abstractNumId="17" w15:restartNumberingAfterBreak="0">
+    <w:nsid w:val="5BE10A34"/>
+    <w:multiLevelType w:val="multilevel"/>
+    <w:tmpl w:val="3DFEA362"/>
+    <w:lvl w:ilvl="0">
+      <w:start w:val="1"/>
+      <w:numFmt w:val="bullet"/>
+      <w:lvlText w:val=""/>
+      <w:lvlJc w:val="left"/>
+      <w:pPr>
+        <w:tabs>
+          <w:tab w:val="num" w:pos="720"/>
+        </w:tabs>
+        <w:ind w:left="720" w:hanging="360"/>
+      </w:pPr>
+      <w:rPr>
+        <w:rFonts w:ascii="Symbol" w:hAnsi="Symbol" w:hint="default"/>
+        <w:sz w:val="20"/>
+      </w:rPr>
+    </w:lvl>
+    <w:lvl w:ilvl="1" w:tentative="1">
+      <w:start w:val="1"/>
+      <w:numFmt w:val="bullet"/>
+      <w:lvlText w:val="o"/>
+      <w:lvlJc w:val="left"/>
+      <w:pPr>
+        <w:tabs>
+          <w:tab w:val="num" w:pos="1440"/>
+        </w:tabs>
+        <w:ind w:left="1440" w:hanging="360"/>
+      </w:pPr>
+      <w:rPr>
+        <w:rFonts w:ascii="Courier New" w:hAnsi="Courier New" w:hint="default"/>
+        <w:sz w:val="20"/>
+      </w:rPr>
+    </w:lvl>
+    <w:lvl w:ilvl="2" w:tentative="1">
+      <w:start w:val="1"/>
+      <w:numFmt w:val="bullet"/>
+      <w:lvlText w:val=""/>
+      <w:lvlJc w:val="left"/>
+      <w:pPr>
+        <w:tabs>
+          <w:tab w:val="num" w:pos="2160"/>
+        </w:tabs>
+        <w:ind w:left="2160" w:hanging="360"/>
+      </w:pPr>
+      <w:rPr>
+        <w:rFonts w:ascii="Wingdings" w:hAnsi="Wingdings" w:hint="default"/>
+        <w:sz w:val="20"/>
+      </w:rPr>
+    </w:lvl>
+    <w:lvl w:ilvl="3" w:tentative="1">
+      <w:start w:val="1"/>
+      <w:numFmt w:val="bullet"/>
+      <w:lvlText w:val=""/>
+      <w:lvlJc w:val="left"/>
+      <w:pPr>
+        <w:tabs>
+          <w:tab w:val="num" w:pos="2880"/>
+        </w:tabs>
+        <w:ind w:left="2880" w:hanging="360"/>
+      </w:pPr>
+      <w:rPr>
+        <w:rFonts w:ascii="Wingdings" w:hAnsi="Wingdings" w:hint="default"/>
+        <w:sz w:val="20"/>
+      </w:rPr>
+    </w:lvl>
+    <w:lvl w:ilvl="4" w:tentative="1">
+      <w:start w:val="1"/>
+      <w:numFmt w:val="bullet"/>
+      <w:lvlText w:val=""/>
+      <w:lvlJc w:val="left"/>
+      <w:pPr>
+        <w:tabs>
+          <w:tab w:val="num" w:pos="3600"/>
+        </w:tabs>
+        <w:ind w:left="3600" w:hanging="360"/>
+      </w:pPr>
+      <w:rPr>
+        <w:rFonts w:ascii="Wingdings" w:hAnsi="Wingdings" w:hint="default"/>
+        <w:sz w:val="20"/>
+      </w:rPr>
+    </w:lvl>
+    <w:lvl w:ilvl="5" w:tentative="1">
+      <w:start w:val="1"/>
+      <w:numFmt w:val="bullet"/>
+      <w:lvlText w:val=""/>
+      <w:lvlJc w:val="left"/>
+      <w:pPr>
+        <w:tabs>
+          <w:tab w:val="num" w:pos="4320"/>
+        </w:tabs>
+        <w:ind w:left="4320" w:hanging="360"/>
+      </w:pPr>
+      <w:rPr>
+        <w:rFonts w:ascii="Wingdings" w:hAnsi="Wingdings" w:hint="default"/>
+        <w:sz w:val="20"/>
+      </w:rPr>
+    </w:lvl>
+    <w:lvl w:ilvl="6" w:tentative="1">
+      <w:start w:val="1"/>
+      <w:numFmt w:val="bullet"/>
+      <w:lvlText w:val=""/>
+      <w:lvlJc w:val="left"/>
+      <w:pPr>
+        <w:tabs>
+          <w:tab w:val="num" w:pos="5040"/>
+        </w:tabs>
+        <w:ind w:left="5040" w:hanging="360"/>
+      </w:pPr>
+      <w:rPr>
+        <w:rFonts w:ascii="Wingdings" w:hAnsi="Wingdings" w:hint="default"/>
+        <w:sz w:val="20"/>
+      </w:rPr>
+    </w:lvl>
+    <w:lvl w:ilvl="7" w:tentative="1">
+      <w:start w:val="1"/>
+      <w:numFmt w:val="bullet"/>
+      <w:lvlText w:val=""/>
+      <w:lvlJc w:val="left"/>
+      <w:pPr>
+        <w:tabs>
+          <w:tab w:val="num" w:pos="5760"/>
+        </w:tabs>
+        <w:ind w:left="5760" w:hanging="360"/>
+      </w:pPr>
+      <w:rPr>
+        <w:rFonts w:ascii="Wingdings" w:hAnsi="Wingdings" w:hint="default"/>
+        <w:sz w:val="20"/>
+      </w:rPr>
+    </w:lvl>
+    <w:lvl w:ilvl="8" w:tentative="1">
+      <w:start w:val="1"/>
+      <w:numFmt w:val="bullet"/>
+      <w:lvlText w:val=""/>
+      <w:lvlJc w:val="left"/>
+      <w:pPr>
+        <w:tabs>
+          <w:tab w:val="num" w:pos="6480"/>
+        </w:tabs>
+        <w:ind w:left="6480" w:hanging="360"/>
+      </w:pPr>
+      <w:rPr>
+        <w:rFonts w:ascii="Wingdings" w:hAnsi="Wingdings" w:hint="default"/>
+        <w:sz w:val="20"/>
+      </w:rPr>
+    </w:lvl>
+  </w:abstractNum>
+  <w:abstractNum w:abstractNumId="18" w15:restartNumberingAfterBreak="0">
     <w:nsid w:val="6CF376FF"/>
     <w:multiLevelType w:val="multilevel"/>
     <w:tmpl w:val="DD9C2894"/>
@@ -4047,7 +6067,7 @@
       </w:pPr>
     </w:lvl>
   </w:abstractNum>
-  <w:abstractNum w:abstractNumId="13" w15:restartNumberingAfterBreak="0">
+  <w:abstractNum w:abstractNumId="19" w15:restartNumberingAfterBreak="0">
     <w:nsid w:val="6FE4559E"/>
     <w:multiLevelType w:val="hybridMultilevel"/>
     <w:tmpl w:val="B16E5DD6"/>
@@ -4160,7 +6180,7 @@
       </w:rPr>
     </w:lvl>
   </w:abstractNum>
-  <w:abstractNum w:abstractNumId="14" w15:restartNumberingAfterBreak="0">
+  <w:abstractNum w:abstractNumId="20" w15:restartNumberingAfterBreak="0">
     <w:nsid w:val="73706790"/>
     <w:multiLevelType w:val="hybridMultilevel"/>
     <w:tmpl w:val="97B446F6"/>
@@ -4273,7 +6293,7 @@
       </w:rPr>
     </w:lvl>
   </w:abstractNum>
-  <w:abstractNum w:abstractNumId="15" w15:restartNumberingAfterBreak="0">
+  <w:abstractNum w:abstractNumId="21" w15:restartNumberingAfterBreak="0">
     <w:nsid w:val="7B64783B"/>
     <w:multiLevelType w:val="hybridMultilevel"/>
     <w:tmpl w:val="7B6ECCEA"/>
@@ -4390,13 +6410,13 @@
     <w:abstractNumId w:val="5"/>
   </w:num>
   <w:num w:numId="2" w16cid:durableId="178206342">
-    <w:abstractNumId w:val="15"/>
+    <w:abstractNumId w:val="21"/>
   </w:num>
   <w:num w:numId="3" w16cid:durableId="641159267">
     <w:abstractNumId w:val="3"/>
   </w:num>
   <w:num w:numId="4" w16cid:durableId="1979800716">
-    <w:abstractNumId w:val="8"/>
+    <w:abstractNumId w:val="11"/>
   </w:num>
   <w:num w:numId="5" w16cid:durableId="1945380827">
     <w:abstractNumId w:val="6"/>
@@ -4405,34 +6425,52 @@
     <w:abstractNumId w:val="0"/>
   </w:num>
   <w:num w:numId="7" w16cid:durableId="1126119087">
-    <w:abstractNumId w:val="11"/>
+    <w:abstractNumId w:val="16"/>
   </w:num>
   <w:num w:numId="8" w16cid:durableId="373622640">
+    <w:abstractNumId w:val="18"/>
+  </w:num>
+  <w:num w:numId="9" w16cid:durableId="840437598">
+    <w:abstractNumId w:val="10"/>
+  </w:num>
+  <w:num w:numId="10" w16cid:durableId="635791978">
     <w:abstractNumId w:val="12"/>
   </w:num>
-  <w:num w:numId="9" w16cid:durableId="840437598">
-    <w:abstractNumId w:val="7"/>
-  </w:num>
-  <w:num w:numId="10" w16cid:durableId="635791978">
-    <w:abstractNumId w:val="9"/>
-  </w:num>
   <w:num w:numId="11" w16cid:durableId="440804343">
-    <w:abstractNumId w:val="10"/>
+    <w:abstractNumId w:val="15"/>
   </w:num>
   <w:num w:numId="12" w16cid:durableId="1906141387">
-    <w:abstractNumId w:val="14"/>
+    <w:abstractNumId w:val="20"/>
   </w:num>
   <w:num w:numId="13" w16cid:durableId="1228762826">
     <w:abstractNumId w:val="2"/>
   </w:num>
   <w:num w:numId="14" w16cid:durableId="19357651">
-    <w:abstractNumId w:val="13"/>
+    <w:abstractNumId w:val="19"/>
   </w:num>
   <w:num w:numId="15" w16cid:durableId="2091196364">
     <w:abstractNumId w:val="4"/>
   </w:num>
   <w:num w:numId="16" w16cid:durableId="2029718324">
     <w:abstractNumId w:val="1"/>
+  </w:num>
+  <w:num w:numId="17" w16cid:durableId="258028475">
+    <w:abstractNumId w:val="7"/>
+  </w:num>
+  <w:num w:numId="18" w16cid:durableId="459762400">
+    <w:abstractNumId w:val="14"/>
+  </w:num>
+  <w:num w:numId="19" w16cid:durableId="1201896670">
+    <w:abstractNumId w:val="17"/>
+  </w:num>
+  <w:num w:numId="20" w16cid:durableId="823475157">
+    <w:abstractNumId w:val="8"/>
+  </w:num>
+  <w:num w:numId="21" w16cid:durableId="1171260346">
+    <w:abstractNumId w:val="13"/>
+  </w:num>
+  <w:num w:numId="22" w16cid:durableId="21177919">
+    <w:abstractNumId w:val="9"/>
   </w:num>
 </w:numbering>
 </file>

</xml_diff>